<commit_message>
Added general format of User stories in Prd.Backlog
</commit_message>
<xml_diff>
--- a/Product Backlog.docx
+++ b/Product Backlog.docx
@@ -3,6 +3,200 @@
 <w:document xmlns:wpc="http://schemas.microsoft.com/office/word/2010/wordprocessingCanvas" xmlns:cx="http://schemas.microsoft.com/office/drawing/2014/chartex" xmlns:cx1="http://schemas.microsoft.com/office/drawing/2015/9/8/chartex" xmlns:cx2="http://schemas.microsoft.com/office/drawing/2015/10/21/chartex" xmlns:cx3="http://schemas.microsoft.com/office/drawing/2016/5/9/chartex" xmlns:cx4="http://schemas.microsoft.com/office/drawing/2016/5/10/chartex" xmlns:cx5="http://schemas.microsoft.com/office/drawing/2016/5/11/chartex" xmlns:cx6="http://schemas.microsoft.com/office/drawing/2016/5/12/chartex" xmlns:cx7="http://schemas.microsoft.com/office/drawing/2016/5/13/chartex" xmlns:cx8="http://schemas.microsoft.com/office/drawing/2016/5/14/chartex" xmlns:mc="http://schemas.openxmlformats.org/markup-compatibility/2006" xmlns:aink="http://schemas.microsoft.com/office/drawing/2016/ink" xmlns:am3d="http://schemas.microsoft.com/office/drawing/2017/model3d" xmlns:o="urn:schemas-microsoft-com:office:office" xmlns:r="http://schemas.openxmlformats.org/officeDocument/2006/relationships" xmlns:m="http://schemas.openxmlformats.org/officeDocument/2006/math" xmlns:v="urn:schemas-microsoft-com:vml" xmlns:wp14="http://schemas.microsoft.com/office/word/2010/wordprocessingDrawing" xmlns:wp="http://schemas.openxmlformats.org/drawingml/2006/wordprocessingDrawing" xmlns:w10="urn:schemas-microsoft-com:office:word" xmlns:w="http://schemas.openxmlformats.org/wordprocessingml/2006/main" xmlns:w14="http://schemas.microsoft.com/office/word/2010/wordml" xmlns:w15="http://schemas.microsoft.com/office/word/2012/wordml" xmlns:w16cid="http://schemas.microsoft.com/office/word/2016/wordml/cid" xmlns:w16se="http://schemas.microsoft.com/office/word/2015/wordml/symex" xmlns:wpg="http://schemas.microsoft.com/office/word/2010/wordprocessingGroup" xmlns:wpi="http://schemas.microsoft.com/office/word/2010/wordprocessingInk" xmlns:wne="http://schemas.microsoft.com/office/word/2006/wordml" xmlns:wps="http://schemas.microsoft.com/office/word/2010/wordprocessingShape" mc:Ignorable="w14 w15 w16se w16cid wp14">
   <w:body>
     <w:p>
+      <w:pPr>
+        <w:jc w:val="center"/>
+        <w:rPr>
+          <w:sz w:val="24"/>
+          <w:szCs w:val="24"/>
+        </w:rPr>
+      </w:pPr>
+      <w:r>
+        <w:rPr>
+          <w:sz w:val="24"/>
+          <w:szCs w:val="24"/>
+        </w:rPr>
+        <w:t>CS360 Software Engineering</w:t>
+      </w:r>
+    </w:p>
+    <w:p>
+      <w:pPr>
+        <w:jc w:val="center"/>
+        <w:rPr>
+          <w:sz w:val="24"/>
+          <w:szCs w:val="24"/>
+        </w:rPr>
+      </w:pPr>
+      <w:r>
+        <w:rPr>
+          <w:sz w:val="24"/>
+          <w:szCs w:val="24"/>
+        </w:rPr>
+        <w:t>SCRUM</w:t>
+      </w:r>
+    </w:p>
+    <w:p>
+      <w:pPr>
+        <w:jc w:val="center"/>
+        <w:rPr>
+          <w:sz w:val="24"/>
+          <w:szCs w:val="24"/>
+        </w:rPr>
+      </w:pPr>
+      <w:r>
+        <w:rPr>
+          <w:sz w:val="24"/>
+          <w:szCs w:val="24"/>
+        </w:rPr>
+        <w:t>Assignment 7</w:t>
+      </w:r>
+    </w:p>
+    <w:p>
+      <w:pPr>
+        <w:rPr>
+          <w:sz w:val="24"/>
+          <w:szCs w:val="24"/>
+        </w:rPr>
+      </w:pPr>
+    </w:p>
+    <w:p>
+      <w:pPr>
+        <w:rPr>
+          <w:sz w:val="24"/>
+          <w:szCs w:val="24"/>
+        </w:rPr>
+      </w:pPr>
+      <w:r>
+        <w:rPr>
+          <w:sz w:val="24"/>
+          <w:szCs w:val="24"/>
+        </w:rPr>
+        <w:t>General User stories:</w:t>
+      </w:r>
+    </w:p>
+    <w:p>
+      <w:pPr>
+        <w:rPr>
+          <w:b/>
+          <w:i/>
+          <w:sz w:val="24"/>
+          <w:szCs w:val="24"/>
+          <w:u w:val="single"/>
+        </w:rPr>
+      </w:pPr>
+      <w:r>
+        <w:rPr>
+          <w:b/>
+          <w:i/>
+          <w:sz w:val="24"/>
+          <w:szCs w:val="24"/>
+          <w:u w:val="single"/>
+        </w:rPr>
+        <w:t>FORMAT:</w:t>
+      </w:r>
+    </w:p>
+    <w:p>
+      <w:pPr>
+        <w:rPr>
+          <w:b/>
+          <w:i/>
+          <w:sz w:val="24"/>
+          <w:szCs w:val="24"/>
+        </w:rPr>
+      </w:pPr>
+      <w:r>
+        <w:rPr>
+          <w:b/>
+          <w:i/>
+          <w:sz w:val="24"/>
+          <w:szCs w:val="24"/>
+        </w:rPr>
+        <w:t>As a &lt;type of user&gt;, I want &lt;some goal&gt; [so that &lt;some reason&gt;].</w:t>
+      </w:r>
+    </w:p>
+    <w:p>
+      <w:pPr>
+        <w:rPr>
+          <w:b/>
+          <w:i/>
+          <w:sz w:val="24"/>
+          <w:szCs w:val="24"/>
+        </w:rPr>
+      </w:pPr>
+      <w:r>
+        <w:rPr>
+          <w:b/>
+          <w:i/>
+          <w:sz w:val="24"/>
+          <w:szCs w:val="24"/>
+        </w:rPr>
+        <w:t>May be accompanied by “</w:t>
+      </w:r>
+      <w:r>
+        <w:rPr>
+          <w:b/>
+          <w:i/>
+          <w:sz w:val="24"/>
+          <w:szCs w:val="24"/>
+          <w:u w:val="single"/>
+        </w:rPr>
+        <w:t>conditions of satisfaction”</w:t>
+      </w:r>
+      <w:r>
+        <w:rPr>
+          <w:b/>
+          <w:i/>
+          <w:sz w:val="24"/>
+          <w:szCs w:val="24"/>
+        </w:rPr>
+        <w:t xml:space="preserve"> or other details. </w:t>
+      </w:r>
+    </w:p>
+    <w:p>
+      <w:pPr>
+        <w:rPr>
+          <w:b/>
+          <w:i/>
+          <w:sz w:val="24"/>
+          <w:szCs w:val="24"/>
+        </w:rPr>
+      </w:pPr>
+      <w:r>
+        <w:rPr>
+          <w:b/>
+          <w:i/>
+          <w:sz w:val="24"/>
+          <w:szCs w:val="24"/>
+        </w:rPr>
+        <w:t>Priority: High, Medium, Low</w:t>
+      </w:r>
+    </w:p>
+    <w:p>
+      <w:pPr>
+        <w:rPr>
+          <w:b/>
+          <w:i/>
+          <w:sz w:val="24"/>
+          <w:szCs w:val="24"/>
+        </w:rPr>
+      </w:pPr>
+      <w:r>
+        <w:rPr>
+          <w:b/>
+          <w:i/>
+          <w:sz w:val="24"/>
+          <w:szCs w:val="24"/>
+        </w:rPr>
+        <w:t>Estimate</w:t>
+      </w:r>
+    </w:p>
+    <w:p>
+      <w:pPr>
+        <w:rPr>
+          <w:b/>
+          <w:sz w:val="24"/>
+          <w:szCs w:val="24"/>
+        </w:rPr>
+      </w:pPr>
       <w:bookmarkStart w:id="0" w:name="_GoBack"/>
       <w:bookmarkEnd w:id="0"/>
     </w:p>
@@ -14,6 +208,103 @@
     </w:sectPr>
   </w:body>
 </w:document>
+</file>
+
+<file path=word/numbering.xml><?xml version="1.0" encoding="utf-8"?>
+<w:numbering xmlns:wpc="http://schemas.microsoft.com/office/word/2010/wordprocessingCanvas" xmlns:cx="http://schemas.microsoft.com/office/drawing/2014/chartex" xmlns:cx1="http://schemas.microsoft.com/office/drawing/2015/9/8/chartex" xmlns:cx2="http://schemas.microsoft.com/office/drawing/2015/10/21/chartex" xmlns:cx3="http://schemas.microsoft.com/office/drawing/2016/5/9/chartex" xmlns:cx4="http://schemas.microsoft.com/office/drawing/2016/5/10/chartex" xmlns:cx5="http://schemas.microsoft.com/office/drawing/2016/5/11/chartex" xmlns:cx6="http://schemas.microsoft.com/office/drawing/2016/5/12/chartex" xmlns:cx7="http://schemas.microsoft.com/office/drawing/2016/5/13/chartex" xmlns:cx8="http://schemas.microsoft.com/office/drawing/2016/5/14/chartex" xmlns:mc="http://schemas.openxmlformats.org/markup-compatibility/2006" xmlns:aink="http://schemas.microsoft.com/office/drawing/2016/ink" xmlns:am3d="http://schemas.microsoft.com/office/drawing/2017/model3d" xmlns:o="urn:schemas-microsoft-com:office:office" xmlns:r="http://schemas.openxmlformats.org/officeDocument/2006/relationships" xmlns:m="http://schemas.openxmlformats.org/officeDocument/2006/math" xmlns:v="urn:schemas-microsoft-com:vml" xmlns:wp14="http://schemas.microsoft.com/office/word/2010/wordprocessingDrawing" xmlns:wp="http://schemas.openxmlformats.org/drawingml/2006/wordprocessingDrawing" xmlns:w10="urn:schemas-microsoft-com:office:word" xmlns:w="http://schemas.openxmlformats.org/wordprocessingml/2006/main" xmlns:w14="http://schemas.microsoft.com/office/word/2010/wordml" xmlns:w15="http://schemas.microsoft.com/office/word/2012/wordml" xmlns:w16cid="http://schemas.microsoft.com/office/word/2016/wordml/cid" xmlns:w16se="http://schemas.microsoft.com/office/word/2015/wordml/symex" xmlns:wpg="http://schemas.microsoft.com/office/word/2010/wordprocessingGroup" xmlns:wpi="http://schemas.microsoft.com/office/word/2010/wordprocessingInk" xmlns:wne="http://schemas.microsoft.com/office/word/2006/wordml" xmlns:wps="http://schemas.microsoft.com/office/word/2010/wordprocessingShape" mc:Ignorable="w14 w15 w16se w16cid wp14">
+  <w:abstractNum w:abstractNumId="0" w15:restartNumberingAfterBreak="0">
+    <w:nsid w:val="308F1700"/>
+    <w:multiLevelType w:val="hybridMultilevel"/>
+    <w:tmpl w:val="810C261E"/>
+    <w:lvl w:ilvl="0" w:tplc="0409000F">
+      <w:start w:val="1"/>
+      <w:numFmt w:val="decimal"/>
+      <w:lvlText w:val="%1."/>
+      <w:lvlJc w:val="left"/>
+      <w:pPr>
+        <w:ind w:left="720" w:hanging="360"/>
+      </w:pPr>
+      <w:rPr>
+        <w:rFonts w:hint="default"/>
+      </w:rPr>
+    </w:lvl>
+    <w:lvl w:ilvl="1" w:tplc="04090019" w:tentative="1">
+      <w:start w:val="1"/>
+      <w:numFmt w:val="lowerLetter"/>
+      <w:lvlText w:val="%2."/>
+      <w:lvlJc w:val="left"/>
+      <w:pPr>
+        <w:ind w:left="1440" w:hanging="360"/>
+      </w:pPr>
+    </w:lvl>
+    <w:lvl w:ilvl="2" w:tplc="0409001B" w:tentative="1">
+      <w:start w:val="1"/>
+      <w:numFmt w:val="lowerRoman"/>
+      <w:lvlText w:val="%3."/>
+      <w:lvlJc w:val="right"/>
+      <w:pPr>
+        <w:ind w:left="2160" w:hanging="180"/>
+      </w:pPr>
+    </w:lvl>
+    <w:lvl w:ilvl="3" w:tplc="0409000F" w:tentative="1">
+      <w:start w:val="1"/>
+      <w:numFmt w:val="decimal"/>
+      <w:lvlText w:val="%4."/>
+      <w:lvlJc w:val="left"/>
+      <w:pPr>
+        <w:ind w:left="2880" w:hanging="360"/>
+      </w:pPr>
+    </w:lvl>
+    <w:lvl w:ilvl="4" w:tplc="04090019" w:tentative="1">
+      <w:start w:val="1"/>
+      <w:numFmt w:val="lowerLetter"/>
+      <w:lvlText w:val="%5."/>
+      <w:lvlJc w:val="left"/>
+      <w:pPr>
+        <w:ind w:left="3600" w:hanging="360"/>
+      </w:pPr>
+    </w:lvl>
+    <w:lvl w:ilvl="5" w:tplc="0409001B" w:tentative="1">
+      <w:start w:val="1"/>
+      <w:numFmt w:val="lowerRoman"/>
+      <w:lvlText w:val="%6."/>
+      <w:lvlJc w:val="right"/>
+      <w:pPr>
+        <w:ind w:left="4320" w:hanging="180"/>
+      </w:pPr>
+    </w:lvl>
+    <w:lvl w:ilvl="6" w:tplc="0409000F" w:tentative="1">
+      <w:start w:val="1"/>
+      <w:numFmt w:val="decimal"/>
+      <w:lvlText w:val="%7."/>
+      <w:lvlJc w:val="left"/>
+      <w:pPr>
+        <w:ind w:left="5040" w:hanging="360"/>
+      </w:pPr>
+    </w:lvl>
+    <w:lvl w:ilvl="7" w:tplc="04090019" w:tentative="1">
+      <w:start w:val="1"/>
+      <w:numFmt w:val="lowerLetter"/>
+      <w:lvlText w:val="%8."/>
+      <w:lvlJc w:val="left"/>
+      <w:pPr>
+        <w:ind w:left="5760" w:hanging="360"/>
+      </w:pPr>
+    </w:lvl>
+    <w:lvl w:ilvl="8" w:tplc="0409001B" w:tentative="1">
+      <w:start w:val="1"/>
+      <w:numFmt w:val="lowerRoman"/>
+      <w:lvlText w:val="%9."/>
+      <w:lvlJc w:val="right"/>
+      <w:pPr>
+        <w:ind w:left="6480" w:hanging="180"/>
+      </w:pPr>
+    </w:lvl>
+  </w:abstractNum>
+  <w:num w:numId="1">
+    <w:abstractNumId w:val="0"/>
+  </w:num>
+</w:numbering>
 </file>
 
 <file path=word/styles.xml><?xml version="1.0" encoding="utf-8"?>
@@ -441,6 +732,17 @@
     <w:semiHidden/>
     <w:unhideWhenUsed/>
   </w:style>
+  <w:style w:type="paragraph" w:styleId="ListParagraph">
+    <w:name w:val="List Paragraph"/>
+    <w:basedOn w:val="Normal"/>
+    <w:uiPriority w:val="34"/>
+    <w:qFormat/>
+    <w:rsid w:val="00EC3F66"/>
+    <w:pPr>
+      <w:ind w:left="720"/>
+      <w:contextualSpacing/>
+    </w:pPr>
+  </w:style>
 </w:styles>
 </file>
 

</xml_diff>

<commit_message>
did product backlog for items 1 and 2, priority and estimate are not done
</commit_message>
<xml_diff>
--- a/Product Backlog.docx
+++ b/Product Backlog.docx
@@ -197,6 +197,285 @@
           <w:szCs w:val="24"/>
         </w:rPr>
       </w:pPr>
+      <w:r>
+        <w:rPr>
+          <w:b/>
+          <w:sz w:val="24"/>
+          <w:szCs w:val="24"/>
+        </w:rPr>
+        <w:t>1 As a user I want to be able to be able to play the modulo game</w:t>
+      </w:r>
+    </w:p>
+    <w:p>
+      <w:pPr>
+        <w:rPr>
+          <w:b/>
+          <w:sz w:val="24"/>
+          <w:szCs w:val="24"/>
+        </w:rPr>
+      </w:pPr>
+      <w:r>
+        <w:rPr>
+          <w:b/>
+          <w:sz w:val="24"/>
+          <w:szCs w:val="24"/>
+        </w:rPr>
+        <w:tab/>
+        <w:t>High</w:t>
+      </w:r>
+    </w:p>
+    <w:p>
+      <w:pPr>
+        <w:rPr>
+          <w:b/>
+          <w:sz w:val="24"/>
+          <w:szCs w:val="24"/>
+        </w:rPr>
+      </w:pPr>
+      <w:r>
+        <w:rPr>
+          <w:b/>
+          <w:sz w:val="24"/>
+          <w:szCs w:val="24"/>
+        </w:rPr>
+        <w:t>1.1 As a user I want to be able to play the modulo game with the length of the game determined by a timer</w:t>
+      </w:r>
+    </w:p>
+    <w:p>
+      <w:pPr>
+        <w:rPr>
+          <w:b/>
+          <w:sz w:val="24"/>
+          <w:szCs w:val="24"/>
+        </w:rPr>
+      </w:pPr>
+      <w:r>
+        <w:rPr>
+          <w:b/>
+          <w:sz w:val="24"/>
+          <w:szCs w:val="24"/>
+        </w:rPr>
+        <w:tab/>
+        <w:t>Medium</w:t>
+      </w:r>
+    </w:p>
+    <w:p>
+      <w:pPr>
+        <w:rPr>
+          <w:b/>
+          <w:sz w:val="24"/>
+          <w:szCs w:val="24"/>
+        </w:rPr>
+      </w:pPr>
+      <w:r>
+        <w:rPr>
+          <w:b/>
+          <w:sz w:val="24"/>
+          <w:szCs w:val="24"/>
+        </w:rPr>
+        <w:t>1.1.1 As a user I want the length of my game to be limited to three minutes</w:t>
+      </w:r>
+    </w:p>
+    <w:p>
+      <w:pPr>
+        <w:rPr>
+          <w:b/>
+          <w:sz w:val="24"/>
+          <w:szCs w:val="24"/>
+        </w:rPr>
+      </w:pPr>
+      <w:r>
+        <w:rPr>
+          <w:b/>
+          <w:sz w:val="24"/>
+          <w:szCs w:val="24"/>
+        </w:rPr>
+        <w:tab/>
+        <w:t>Medium</w:t>
+      </w:r>
+    </w:p>
+    <w:p>
+      <w:pPr>
+        <w:rPr>
+          <w:b/>
+          <w:sz w:val="24"/>
+          <w:szCs w:val="24"/>
+        </w:rPr>
+      </w:pPr>
+      <w:r>
+        <w:rPr>
+          <w:b/>
+          <w:sz w:val="24"/>
+          <w:szCs w:val="24"/>
+        </w:rPr>
+        <w:t>1.1.1.1 As a user I want to be presented with a time tracker so that I can see how much of the three minutes I was given, I have left to finish the current game</w:t>
+      </w:r>
+    </w:p>
+    <w:p>
+      <w:pPr>
+        <w:rPr>
+          <w:b/>
+          <w:sz w:val="24"/>
+          <w:szCs w:val="24"/>
+        </w:rPr>
+      </w:pPr>
+      <w:r>
+        <w:rPr>
+          <w:b/>
+          <w:sz w:val="24"/>
+          <w:szCs w:val="24"/>
+        </w:rPr>
+        <w:tab/>
+        <w:t>Medium</w:t>
+      </w:r>
+    </w:p>
+    <w:p>
+      <w:pPr>
+        <w:rPr>
+          <w:b/>
+          <w:sz w:val="24"/>
+          <w:szCs w:val="24"/>
+        </w:rPr>
+      </w:pPr>
+      <w:r>
+        <w:rPr>
+          <w:b/>
+          <w:sz w:val="24"/>
+          <w:szCs w:val="24"/>
+        </w:rPr>
+        <w:t>1.2 As a user I want the length of my game to be determined by a set number of moves I can make.</w:t>
+      </w:r>
+    </w:p>
+    <w:p>
+      <w:pPr>
+        <w:rPr>
+          <w:b/>
+          <w:sz w:val="24"/>
+          <w:szCs w:val="24"/>
+        </w:rPr>
+      </w:pPr>
+      <w:r>
+        <w:rPr>
+          <w:b/>
+          <w:sz w:val="24"/>
+          <w:szCs w:val="24"/>
+        </w:rPr>
+        <w:tab/>
+        <w:t>Medium</w:t>
+      </w:r>
+    </w:p>
+    <w:p>
+      <w:pPr>
+        <w:rPr>
+          <w:b/>
+          <w:sz w:val="24"/>
+          <w:szCs w:val="24"/>
+        </w:rPr>
+      </w:pPr>
+      <w:r>
+        <w:rPr>
+          <w:b/>
+          <w:sz w:val="24"/>
+          <w:szCs w:val="24"/>
+        </w:rPr>
+        <w:t xml:space="preserve">1.2.1 As a user I want the number of moves I have to make in a game limited to 50 moves. </w:t>
+      </w:r>
+    </w:p>
+    <w:p>
+      <w:pPr>
+        <w:rPr>
+          <w:b/>
+          <w:sz w:val="24"/>
+          <w:szCs w:val="24"/>
+        </w:rPr>
+      </w:pPr>
+      <w:r>
+        <w:rPr>
+          <w:b/>
+          <w:sz w:val="24"/>
+          <w:szCs w:val="24"/>
+        </w:rPr>
+        <w:tab/>
+        <w:t>Medium</w:t>
+      </w:r>
+    </w:p>
+    <w:p>
+      <w:pPr>
+        <w:rPr>
+          <w:b/>
+          <w:sz w:val="24"/>
+          <w:szCs w:val="24"/>
+        </w:rPr>
+      </w:pPr>
+      <w:r>
+        <w:rPr>
+          <w:b/>
+          <w:sz w:val="24"/>
+          <w:szCs w:val="24"/>
+        </w:rPr>
+        <w:t xml:space="preserve">1.2.1.1 </w:t>
+      </w:r>
+      <w:r>
+        <w:rPr>
+          <w:b/>
+          <w:sz w:val="24"/>
+          <w:szCs w:val="24"/>
+        </w:rPr>
+        <w:t>As a user I want the game to present me with and keep track of how many of the 50 moves I am given that I have left in my current game</w:t>
+      </w:r>
+    </w:p>
+    <w:p>
+      <w:pPr>
+        <w:rPr>
+          <w:b/>
+          <w:sz w:val="24"/>
+          <w:szCs w:val="24"/>
+        </w:rPr>
+      </w:pPr>
+      <w:r>
+        <w:rPr>
+          <w:b/>
+          <w:sz w:val="24"/>
+          <w:szCs w:val="24"/>
+        </w:rPr>
+        <w:tab/>
+        <w:t>Medium</w:t>
+      </w:r>
+    </w:p>
+    <w:p>
+      <w:pPr>
+        <w:rPr>
+          <w:b/>
+          <w:sz w:val="24"/>
+          <w:szCs w:val="24"/>
+        </w:rPr>
+      </w:pPr>
+      <w:r>
+        <w:rPr>
+          <w:b/>
+          <w:sz w:val="24"/>
+          <w:szCs w:val="24"/>
+        </w:rPr>
+        <w:t>2. As a user I want the game to be multiplayer so that I can compete with my friends</w:t>
+      </w:r>
+    </w:p>
+    <w:p>
+      <w:pPr>
+        <w:rPr>
+          <w:b/>
+          <w:sz w:val="24"/>
+          <w:szCs w:val="24"/>
+        </w:rPr>
+      </w:pPr>
+      <w:r>
+        <w:rPr>
+          <w:b/>
+          <w:sz w:val="24"/>
+          <w:szCs w:val="24"/>
+        </w:rPr>
+        <w:tab/>
+        <w:t>High</w:t>
+      </w:r>
       <w:bookmarkStart w:id="0" w:name="_GoBack"/>
       <w:bookmarkEnd w:id="0"/>
     </w:p>

</xml_diff>

<commit_message>
asked me to commit changes
</commit_message>
<xml_diff>
--- a/Product Backlog.docx
+++ b/Product Backlog.docx
@@ -192,14 +192,12 @@
     <w:p>
       <w:pPr>
         <w:rPr>
-          <w:b/>
-          <w:sz w:val="24"/>
-          <w:szCs w:val="24"/>
-        </w:rPr>
-      </w:pPr>
-      <w:r>
-        <w:rPr>
-          <w:b/>
+          <w:sz w:val="24"/>
+          <w:szCs w:val="24"/>
+        </w:rPr>
+      </w:pPr>
+      <w:r>
+        <w:rPr>
           <w:sz w:val="24"/>
           <w:szCs w:val="24"/>
         </w:rPr>
@@ -208,276 +206,392 @@
     </w:p>
     <w:p>
       <w:pPr>
-        <w:rPr>
-          <w:b/>
-          <w:sz w:val="24"/>
-          <w:szCs w:val="24"/>
-        </w:rPr>
-      </w:pPr>
-      <w:r>
-        <w:rPr>
-          <w:b/>
-          <w:sz w:val="24"/>
-          <w:szCs w:val="24"/>
-        </w:rPr>
-        <w:tab/>
-        <w:t>High</w:t>
-      </w:r>
-    </w:p>
-    <w:p>
-      <w:pPr>
-        <w:rPr>
-          <w:b/>
-          <w:sz w:val="24"/>
-          <w:szCs w:val="24"/>
-        </w:rPr>
-      </w:pPr>
-      <w:r>
-        <w:rPr>
-          <w:b/>
-          <w:sz w:val="24"/>
-          <w:szCs w:val="24"/>
-        </w:rPr>
-        <w:t>1.1 As a user I want to be able to play the modulo game with the length of the game determined by a timer</w:t>
-      </w:r>
-    </w:p>
-    <w:p>
-      <w:pPr>
-        <w:rPr>
-          <w:b/>
-          <w:sz w:val="24"/>
-          <w:szCs w:val="24"/>
-        </w:rPr>
-      </w:pPr>
-      <w:r>
-        <w:rPr>
-          <w:b/>
-          <w:sz w:val="24"/>
-          <w:szCs w:val="24"/>
-        </w:rPr>
-        <w:tab/>
-        <w:t>Medium</w:t>
-      </w:r>
-    </w:p>
-    <w:p>
-      <w:pPr>
-        <w:rPr>
-          <w:b/>
-          <w:sz w:val="24"/>
-          <w:szCs w:val="24"/>
-        </w:rPr>
-      </w:pPr>
-      <w:r>
-        <w:rPr>
-          <w:b/>
-          <w:sz w:val="24"/>
-          <w:szCs w:val="24"/>
-        </w:rPr>
-        <w:t>1.1.1 As a user I want the length of my game to be limited to three minutes</w:t>
-      </w:r>
-    </w:p>
-    <w:p>
-      <w:pPr>
-        <w:rPr>
-          <w:b/>
-          <w:sz w:val="24"/>
-          <w:szCs w:val="24"/>
-        </w:rPr>
-      </w:pPr>
-      <w:r>
-        <w:rPr>
-          <w:b/>
-          <w:sz w:val="24"/>
-          <w:szCs w:val="24"/>
-        </w:rPr>
-        <w:tab/>
-        <w:t>Medium</w:t>
-      </w:r>
-    </w:p>
-    <w:p>
-      <w:pPr>
-        <w:rPr>
-          <w:b/>
-          <w:sz w:val="24"/>
-          <w:szCs w:val="24"/>
-        </w:rPr>
-      </w:pPr>
-      <w:r>
-        <w:rPr>
-          <w:b/>
-          <w:sz w:val="24"/>
-          <w:szCs w:val="24"/>
-        </w:rPr>
-        <w:t>1.1.1.1 As a user I want to be presented with a time tracker so that I can see how much of the three minutes I was given, I have left to finish the current game</w:t>
-      </w:r>
-    </w:p>
-    <w:p>
-      <w:pPr>
-        <w:rPr>
-          <w:b/>
-          <w:sz w:val="24"/>
-          <w:szCs w:val="24"/>
-        </w:rPr>
-      </w:pPr>
-      <w:r>
-        <w:rPr>
-          <w:b/>
-          <w:sz w:val="24"/>
-          <w:szCs w:val="24"/>
-        </w:rPr>
-        <w:tab/>
-        <w:t>Medium</w:t>
-      </w:r>
-    </w:p>
-    <w:p>
-      <w:pPr>
-        <w:rPr>
-          <w:b/>
-          <w:sz w:val="24"/>
-          <w:szCs w:val="24"/>
-        </w:rPr>
-      </w:pPr>
-      <w:r>
-        <w:rPr>
-          <w:b/>
-          <w:sz w:val="24"/>
-          <w:szCs w:val="24"/>
-        </w:rPr>
-        <w:t>1.2 As a user I want the length of my game to be determined by a set number of moves I can make.</w:t>
-      </w:r>
-    </w:p>
-    <w:p>
-      <w:pPr>
-        <w:rPr>
-          <w:b/>
-          <w:sz w:val="24"/>
-          <w:szCs w:val="24"/>
-        </w:rPr>
-      </w:pPr>
-      <w:r>
-        <w:rPr>
-          <w:b/>
-          <w:sz w:val="24"/>
-          <w:szCs w:val="24"/>
-        </w:rPr>
-        <w:tab/>
-        <w:t>Medium</w:t>
-      </w:r>
-    </w:p>
-    <w:p>
-      <w:pPr>
-        <w:rPr>
-          <w:b/>
-          <w:sz w:val="24"/>
-          <w:szCs w:val="24"/>
-        </w:rPr>
-      </w:pPr>
-      <w:r>
-        <w:rPr>
-          <w:b/>
-          <w:sz w:val="24"/>
-          <w:szCs w:val="24"/>
-        </w:rPr>
-        <w:t xml:space="preserve">1.2.1 As a user I want the number of moves I have to make in a game limited to 50 moves. </w:t>
-      </w:r>
-    </w:p>
-    <w:p>
-      <w:pPr>
-        <w:rPr>
-          <w:b/>
-          <w:sz w:val="24"/>
-          <w:szCs w:val="24"/>
-        </w:rPr>
-      </w:pPr>
-      <w:r>
-        <w:rPr>
-          <w:b/>
-          <w:sz w:val="24"/>
-          <w:szCs w:val="24"/>
-        </w:rPr>
-        <w:tab/>
-        <w:t>Medium</w:t>
-      </w:r>
-    </w:p>
-    <w:p>
-      <w:pPr>
-        <w:rPr>
-          <w:b/>
-          <w:sz w:val="24"/>
-          <w:szCs w:val="24"/>
-        </w:rPr>
-      </w:pPr>
-      <w:r>
-        <w:rPr>
-          <w:b/>
-          <w:sz w:val="24"/>
-          <w:szCs w:val="24"/>
-        </w:rPr>
-        <w:t xml:space="preserve">1.2.1.1 </w:t>
-      </w:r>
-      <w:r>
-        <w:rPr>
-          <w:b/>
-          <w:sz w:val="24"/>
-          <w:szCs w:val="24"/>
-        </w:rPr>
-        <w:t>As a user I want the game to present me with and keep track of how many of the 50 moves I am given that I have left in my current game</w:t>
-      </w:r>
-    </w:p>
-    <w:p>
-      <w:pPr>
-        <w:rPr>
-          <w:b/>
-          <w:sz w:val="24"/>
-          <w:szCs w:val="24"/>
-        </w:rPr>
-      </w:pPr>
-      <w:r>
-        <w:rPr>
-          <w:b/>
-          <w:sz w:val="24"/>
-          <w:szCs w:val="24"/>
-        </w:rPr>
-        <w:tab/>
-        <w:t>Medium</w:t>
-      </w:r>
-    </w:p>
-    <w:p>
-      <w:pPr>
-        <w:rPr>
-          <w:b/>
-          <w:sz w:val="24"/>
-          <w:szCs w:val="24"/>
-        </w:rPr>
-      </w:pPr>
-      <w:r>
-        <w:rPr>
-          <w:b/>
-          <w:sz w:val="24"/>
-          <w:szCs w:val="24"/>
-        </w:rPr>
-        <w:t>2. As a user I want the game to be multiplayer so that I can compete with my friends</w:t>
-      </w:r>
-    </w:p>
-    <w:p>
-      <w:pPr>
-        <w:rPr>
-          <w:b/>
-          <w:sz w:val="24"/>
-          <w:szCs w:val="24"/>
-        </w:rPr>
-      </w:pPr>
-      <w:r>
-        <w:rPr>
-          <w:b/>
-          <w:sz w:val="24"/>
-          <w:szCs w:val="24"/>
-        </w:rPr>
-        <w:tab/>
+        <w:ind w:firstLine="720"/>
+        <w:rPr>
+          <w:sz w:val="24"/>
+          <w:szCs w:val="24"/>
+        </w:rPr>
+      </w:pPr>
+      <w:r>
+        <w:rPr>
+          <w:sz w:val="24"/>
+          <w:szCs w:val="24"/>
+        </w:rPr>
+        <w:t xml:space="preserve">Priority: </w:t>
+      </w:r>
+      <w:r>
+        <w:rPr>
+          <w:sz w:val="24"/>
+          <w:szCs w:val="24"/>
+        </w:rPr>
         <w:t>High</w:t>
       </w:r>
       <w:bookmarkStart w:id="0" w:name="_GoBack"/>
       <w:bookmarkEnd w:id="0"/>
+    </w:p>
+    <w:p>
+      <w:pPr>
+        <w:rPr>
+          <w:sz w:val="24"/>
+          <w:szCs w:val="24"/>
+        </w:rPr>
+      </w:pPr>
+      <w:r>
+        <w:rPr>
+          <w:sz w:val="24"/>
+          <w:szCs w:val="24"/>
+        </w:rPr>
+        <w:tab/>
+        <w:t xml:space="preserve">Estimate: </w:t>
+      </w:r>
+    </w:p>
+    <w:p>
+      <w:pPr>
+        <w:rPr>
+          <w:sz w:val="24"/>
+          <w:szCs w:val="24"/>
+        </w:rPr>
+      </w:pPr>
+      <w:r>
+        <w:rPr>
+          <w:sz w:val="24"/>
+          <w:szCs w:val="24"/>
+        </w:rPr>
+        <w:t>1.1 As a user I want to be able to play the modulo game with the length of the game determined by a timer</w:t>
+      </w:r>
+    </w:p>
+    <w:p>
+      <w:pPr>
+        <w:rPr>
+          <w:sz w:val="24"/>
+          <w:szCs w:val="24"/>
+        </w:rPr>
+      </w:pPr>
+      <w:r>
+        <w:rPr>
+          <w:sz w:val="24"/>
+          <w:szCs w:val="24"/>
+        </w:rPr>
+        <w:tab/>
+      </w:r>
+      <w:r>
+        <w:rPr>
+          <w:sz w:val="24"/>
+          <w:szCs w:val="24"/>
+        </w:rPr>
+        <w:t xml:space="preserve">Priority: </w:t>
+      </w:r>
+      <w:r>
+        <w:rPr>
+          <w:sz w:val="24"/>
+          <w:szCs w:val="24"/>
+        </w:rPr>
+        <w:t>Medium</w:t>
+      </w:r>
+    </w:p>
+    <w:p>
+      <w:pPr>
+        <w:rPr>
+          <w:sz w:val="24"/>
+          <w:szCs w:val="24"/>
+        </w:rPr>
+      </w:pPr>
+      <w:r>
+        <w:rPr>
+          <w:sz w:val="24"/>
+          <w:szCs w:val="24"/>
+        </w:rPr>
+        <w:t>1.1.1 As a user I want the length of my game to be limited to three minutes</w:t>
+      </w:r>
+    </w:p>
+    <w:p>
+      <w:pPr>
+        <w:rPr>
+          <w:sz w:val="24"/>
+          <w:szCs w:val="24"/>
+        </w:rPr>
+      </w:pPr>
+      <w:r>
+        <w:rPr>
+          <w:sz w:val="24"/>
+          <w:szCs w:val="24"/>
+        </w:rPr>
+        <w:tab/>
+      </w:r>
+      <w:r>
+        <w:rPr>
+          <w:sz w:val="24"/>
+          <w:szCs w:val="24"/>
+        </w:rPr>
+        <w:t xml:space="preserve">Priority: </w:t>
+      </w:r>
+      <w:r>
+        <w:rPr>
+          <w:sz w:val="24"/>
+          <w:szCs w:val="24"/>
+        </w:rPr>
+        <w:t>Medium</w:t>
+      </w:r>
+    </w:p>
+    <w:p>
+      <w:pPr>
+        <w:rPr>
+          <w:sz w:val="24"/>
+          <w:szCs w:val="24"/>
+        </w:rPr>
+      </w:pPr>
+      <w:r>
+        <w:rPr>
+          <w:sz w:val="24"/>
+          <w:szCs w:val="24"/>
+        </w:rPr>
+        <w:t>1.1.1.1 As a user I want to be presented with a time tracker so that I can see how much of the three minutes I was given, I have left to finish the current game</w:t>
+      </w:r>
+    </w:p>
+    <w:p>
+      <w:pPr>
+        <w:rPr>
+          <w:sz w:val="24"/>
+          <w:szCs w:val="24"/>
+        </w:rPr>
+      </w:pPr>
+      <w:r>
+        <w:rPr>
+          <w:sz w:val="24"/>
+          <w:szCs w:val="24"/>
+        </w:rPr>
+        <w:tab/>
+      </w:r>
+      <w:r>
+        <w:rPr>
+          <w:sz w:val="24"/>
+          <w:szCs w:val="24"/>
+        </w:rPr>
+        <w:t xml:space="preserve">Priority: </w:t>
+      </w:r>
+      <w:r>
+        <w:rPr>
+          <w:sz w:val="24"/>
+          <w:szCs w:val="24"/>
+        </w:rPr>
+        <w:t>Medium</w:t>
+      </w:r>
+    </w:p>
+    <w:p>
+      <w:pPr>
+        <w:rPr>
+          <w:sz w:val="24"/>
+          <w:szCs w:val="24"/>
+        </w:rPr>
+      </w:pPr>
+      <w:r>
+        <w:rPr>
+          <w:sz w:val="24"/>
+          <w:szCs w:val="24"/>
+        </w:rPr>
+        <w:t>1.2 As a user I want the length of my game to be determined by a set number of moves I can make.</w:t>
+      </w:r>
+    </w:p>
+    <w:p>
+      <w:pPr>
+        <w:rPr>
+          <w:sz w:val="24"/>
+          <w:szCs w:val="24"/>
+        </w:rPr>
+      </w:pPr>
+      <w:r>
+        <w:rPr>
+          <w:sz w:val="24"/>
+          <w:szCs w:val="24"/>
+        </w:rPr>
+        <w:tab/>
+      </w:r>
+      <w:r>
+        <w:rPr>
+          <w:sz w:val="24"/>
+          <w:szCs w:val="24"/>
+        </w:rPr>
+        <w:t xml:space="preserve">Priority: </w:t>
+      </w:r>
+      <w:r>
+        <w:rPr>
+          <w:sz w:val="24"/>
+          <w:szCs w:val="24"/>
+        </w:rPr>
+        <w:t>Medium</w:t>
+      </w:r>
+    </w:p>
+    <w:p>
+      <w:pPr>
+        <w:rPr>
+          <w:sz w:val="24"/>
+          <w:szCs w:val="24"/>
+        </w:rPr>
+      </w:pPr>
+      <w:r>
+        <w:rPr>
+          <w:sz w:val="24"/>
+          <w:szCs w:val="24"/>
+        </w:rPr>
+        <w:t xml:space="preserve">1.2.1 As a user I want the number of moves I have to make in a game limited to 50 moves. </w:t>
+      </w:r>
+    </w:p>
+    <w:p>
+      <w:pPr>
+        <w:rPr>
+          <w:sz w:val="24"/>
+          <w:szCs w:val="24"/>
+        </w:rPr>
+      </w:pPr>
+      <w:r>
+        <w:rPr>
+          <w:sz w:val="24"/>
+          <w:szCs w:val="24"/>
+        </w:rPr>
+        <w:tab/>
+      </w:r>
+      <w:r>
+        <w:rPr>
+          <w:sz w:val="24"/>
+          <w:szCs w:val="24"/>
+        </w:rPr>
+        <w:t xml:space="preserve">Priority: </w:t>
+      </w:r>
+      <w:r>
+        <w:rPr>
+          <w:sz w:val="24"/>
+          <w:szCs w:val="24"/>
+        </w:rPr>
+        <w:t>Medium</w:t>
+      </w:r>
+    </w:p>
+    <w:p>
+      <w:pPr>
+        <w:rPr>
+          <w:sz w:val="24"/>
+          <w:szCs w:val="24"/>
+        </w:rPr>
+      </w:pPr>
+      <w:r>
+        <w:rPr>
+          <w:sz w:val="24"/>
+          <w:szCs w:val="24"/>
+        </w:rPr>
+        <w:t xml:space="preserve">1.2.1.1 </w:t>
+      </w:r>
+      <w:r>
+        <w:rPr>
+          <w:sz w:val="24"/>
+          <w:szCs w:val="24"/>
+        </w:rPr>
+        <w:t>As a user I want the game to present me with and keep track of how many of the 50 moves I am given that I have left in my current game</w:t>
+      </w:r>
+    </w:p>
+    <w:p>
+      <w:pPr>
+        <w:rPr>
+          <w:sz w:val="24"/>
+          <w:szCs w:val="24"/>
+        </w:rPr>
+      </w:pPr>
+      <w:r>
+        <w:rPr>
+          <w:sz w:val="24"/>
+          <w:szCs w:val="24"/>
+        </w:rPr>
+        <w:tab/>
+      </w:r>
+      <w:r>
+        <w:rPr>
+          <w:sz w:val="24"/>
+          <w:szCs w:val="24"/>
+        </w:rPr>
+        <w:t xml:space="preserve">Priority: </w:t>
+      </w:r>
+      <w:r>
+        <w:rPr>
+          <w:sz w:val="24"/>
+          <w:szCs w:val="24"/>
+        </w:rPr>
+        <w:t>Medium</w:t>
+      </w:r>
+    </w:p>
+    <w:p>
+      <w:pPr>
+        <w:rPr>
+          <w:sz w:val="24"/>
+          <w:szCs w:val="24"/>
+        </w:rPr>
+      </w:pPr>
+      <w:r>
+        <w:rPr>
+          <w:sz w:val="24"/>
+          <w:szCs w:val="24"/>
+        </w:rPr>
+        <w:tab/>
+        <w:t xml:space="preserve">Estimate: </w:t>
+      </w:r>
+    </w:p>
+    <w:p>
+      <w:pPr>
+        <w:rPr>
+          <w:sz w:val="24"/>
+          <w:szCs w:val="24"/>
+        </w:rPr>
+      </w:pPr>
+      <w:r>
+        <w:rPr>
+          <w:sz w:val="24"/>
+          <w:szCs w:val="24"/>
+        </w:rPr>
+        <w:t>2. As a user I want the game to be multiplayer so that I can compete with my friends</w:t>
+      </w:r>
+    </w:p>
+    <w:p>
+      <w:pPr>
+        <w:rPr>
+          <w:sz w:val="24"/>
+          <w:szCs w:val="24"/>
+        </w:rPr>
+      </w:pPr>
+      <w:r>
+        <w:rPr>
+          <w:sz w:val="24"/>
+          <w:szCs w:val="24"/>
+        </w:rPr>
+        <w:lastRenderedPageBreak/>
+        <w:tab/>
+      </w:r>
+      <w:r>
+        <w:rPr>
+          <w:sz w:val="24"/>
+          <w:szCs w:val="24"/>
+        </w:rPr>
+        <w:t xml:space="preserve">Priority: </w:t>
+      </w:r>
+      <w:r>
+        <w:rPr>
+          <w:sz w:val="24"/>
+          <w:szCs w:val="24"/>
+        </w:rPr>
+        <w:t>High</w:t>
+      </w:r>
+    </w:p>
+    <w:p>
+      <w:pPr>
+        <w:rPr>
+          <w:sz w:val="24"/>
+          <w:szCs w:val="24"/>
+        </w:rPr>
+      </w:pPr>
+      <w:r>
+        <w:rPr>
+          <w:sz w:val="24"/>
+          <w:szCs w:val="24"/>
+        </w:rPr>
+        <w:tab/>
+        <w:t xml:space="preserve">Estimate: </w:t>
+      </w:r>
     </w:p>
     <w:sectPr>
       <w:pgSz w:w="11906" w:h="16838"/>

</xml_diff>